<commit_message>
Completed Human Computer Interaction Workshop 2 Document
</commit_message>
<xml_diff>
--- a/Documents/Human Computer Interaction/HCI/5CS020 Workshop 2.docx
+++ b/Documents/Human Computer Interaction/HCI/5CS020 Workshop 2.docx
@@ -1,6 +1,6 @@
 
 <file path=word/document.xml><?xml version="1.0" encoding="utf-8"?>
-<w:document xmlns:wpc="http://schemas.microsoft.com/office/word/2010/wordprocessingCanvas" xmlns:cx="http://schemas.microsoft.com/office/drawing/2014/chartex" xmlns:cx1="http://schemas.microsoft.com/office/drawing/2015/9/8/chartex" xmlns:cx2="http://schemas.microsoft.com/office/drawing/2015/10/21/chartex" xmlns:cx3="http://schemas.microsoft.com/office/drawing/2016/5/9/chartex" xmlns:cx4="http://schemas.microsoft.com/office/drawing/2016/5/10/chartex" xmlns:cx5="http://schemas.microsoft.com/office/drawing/2016/5/11/chartex" xmlns:cx6="http://schemas.microsoft.com/office/drawing/2016/5/12/chartex" xmlns:cx7="http://schemas.microsoft.com/office/drawing/2016/5/13/chartex" xmlns:cx8="http://schemas.microsoft.com/office/drawing/2016/5/14/chartex" xmlns:mc="http://schemas.openxmlformats.org/markup-compatibility/2006" xmlns:aink="http://schemas.microsoft.com/office/drawing/2016/ink" xmlns:am3d="http://schemas.microsoft.com/office/drawing/2017/model3d" xmlns:o="urn:schemas-microsoft-com:office:office" xmlns:oel="http://schemas.microsoft.com/office/2019/extlst" xmlns:r="http://schemas.openxmlformats.org/officeDocument/2006/relationships" xmlns:m="http://schemas.openxmlformats.org/officeDocument/2006/math" xmlns:v="urn:schemas-microsoft-com:vml" xmlns:wp14="http://schemas.microsoft.com/office/word/2010/wordprocessingDrawing" xmlns:wp="http://schemas.openxmlformats.org/drawingml/2006/wordprocessingDrawing" xmlns:w10="urn:schemas-microsoft-com:office:word" xmlns:w="http://schemas.openxmlformats.org/wordprocessingml/2006/main" xmlns:w14="http://schemas.microsoft.com/office/word/2010/wordml" xmlns:w15="http://schemas.microsoft.com/office/word/2012/wordml" xmlns:w16cex="http://schemas.microsoft.com/office/word/2018/wordml/cex" xmlns:w16cid="http://schemas.microsoft.com/office/word/2016/wordml/cid" xmlns:w16="http://schemas.microsoft.com/office/word/2018/wordml" xmlns:w16sdtdh="http://schemas.microsoft.com/office/word/2020/wordml/sdtdatahash" xmlns:w16se="http://schemas.microsoft.com/office/word/2015/wordml/symex" xmlns:wpg="http://schemas.microsoft.com/office/word/2010/wordprocessingGroup" xmlns:wpi="http://schemas.microsoft.com/office/word/2010/wordprocessingInk" xmlns:wne="http://schemas.microsoft.com/office/word/2006/wordml" xmlns:wps="http://schemas.microsoft.com/office/word/2010/wordprocessingShape" mc:Ignorable="w14 w15 w16se w16cid w16 w16cex w16sdtdh wp14">
+<w:document xmlns:wpc="http://schemas.microsoft.com/office/word/2010/wordprocessingCanvas" xmlns:cx="http://schemas.microsoft.com/office/drawing/2014/chartex" xmlns:cx1="http://schemas.microsoft.com/office/drawing/2015/9/8/chartex" xmlns:cx2="http://schemas.microsoft.com/office/drawing/2015/10/21/chartex" xmlns:cx3="http://schemas.microsoft.com/office/drawing/2016/5/9/chartex" xmlns:cx4="http://schemas.microsoft.com/office/drawing/2016/5/10/chartex" xmlns:cx5="http://schemas.microsoft.com/office/drawing/2016/5/11/chartex" xmlns:cx6="http://schemas.microsoft.com/office/drawing/2016/5/12/chartex" xmlns:cx7="http://schemas.microsoft.com/office/drawing/2016/5/13/chartex" xmlns:cx8="http://schemas.microsoft.com/office/drawing/2016/5/14/chartex" xmlns:mc="http://schemas.openxmlformats.org/markup-compatibility/2006" xmlns:aink="http://schemas.microsoft.com/office/drawing/2016/ink" xmlns:am3d="http://schemas.microsoft.com/office/drawing/2017/model3d" xmlns:o="urn:schemas-microsoft-com:office:office" xmlns:oel="http://schemas.microsoft.com/office/2019/extlst" xmlns:r="http://schemas.openxmlformats.org/officeDocument/2006/relationships" xmlns:m="http://schemas.openxmlformats.org/officeDocument/2006/math" xmlns:v="urn:schemas-microsoft-com:vml" xmlns:wp14="http://schemas.microsoft.com/office/word/2010/wordprocessingDrawing" xmlns:wp="http://schemas.openxmlformats.org/drawingml/2006/wordprocessingDrawing" xmlns:w10="urn:schemas-microsoft-com:office:word" xmlns:w="http://schemas.openxmlformats.org/wordprocessingml/2006/main" xmlns:w14="http://schemas.microsoft.com/office/word/2010/wordml" xmlns:w15="http://schemas.microsoft.com/office/word/2012/wordml" xmlns:w16cex="http://schemas.microsoft.com/office/word/2018/wordml/cex" xmlns:w16cid="http://schemas.microsoft.com/office/word/2016/wordml/cid" xmlns:w16="http://schemas.microsoft.com/office/word/2018/wordml" xmlns:w16du="http://schemas.microsoft.com/office/word/2023/wordml/word16du" xmlns:w16sdtdh="http://schemas.microsoft.com/office/word/2020/wordml/sdtdatahash" xmlns:w16se="http://schemas.microsoft.com/office/word/2015/wordml/symex" xmlns:wpg="http://schemas.microsoft.com/office/word/2010/wordprocessingGroup" xmlns:wpi="http://schemas.microsoft.com/office/word/2010/wordprocessingInk" xmlns:wne="http://schemas.microsoft.com/office/word/2006/wordml" xmlns:wps="http://schemas.microsoft.com/office/word/2010/wordprocessingShape" mc:Ignorable="w14 w15 w16se w16cid w16 w16cex w16sdtdh wp14">
   <w:body>
     <w:p>
       <w:pPr>
@@ -115,14 +115,6 @@
           <w:bCs/>
         </w:rPr>
       </w:pPr>
-    </w:p>
-    <w:p>
-      <w:pPr>
-        <w:rPr>
-          <w:rFonts w:cstheme="minorHAnsi"/>
-          <w:bCs/>
-        </w:rPr>
-      </w:pPr>
       <w:r>
         <w:rPr>
           <w:rFonts w:cstheme="minorHAnsi"/>
@@ -149,17 +141,8 @@
           <w:rFonts w:cstheme="minorHAnsi"/>
           <w:bCs/>
         </w:rPr>
-        <w:t xml:space="preserve">understand </w:t>
-      </w:r>
-      <w:proofErr w:type="gramStart"/>
-      <w:r>
-        <w:rPr>
-          <w:rFonts w:cstheme="minorHAnsi"/>
-          <w:bCs/>
-        </w:rPr>
-        <w:t>HTML</w:t>
-      </w:r>
-      <w:proofErr w:type="gramEnd"/>
+        <w:t>understand HTML</w:t>
+      </w:r>
     </w:p>
     <w:p>
       <w:pPr>
@@ -242,44 +225,26 @@
         </w:rPr>
         <w:t xml:space="preserve">HTML comments are placed in between </w:t>
       </w:r>
-      <w:proofErr w:type="gramStart"/>
       <w:r>
         <w:rPr>
           <w:rFonts w:ascii="Courier New" w:hAnsi="Courier New" w:cs="Courier New"/>
           <w:bCs/>
         </w:rPr>
-        <w:t>&lt;!--</w:t>
-      </w:r>
-      <w:proofErr w:type="gramEnd"/>
+        <w:t>&lt;!-- ... --&gt;</w:t>
+      </w:r>
+      <w:r>
+        <w:rPr>
+          <w:rFonts w:cstheme="minorHAnsi"/>
+          <w:bCs/>
+        </w:rPr>
+        <w:t xml:space="preserve"> tags. So, any content placed with-in </w:t>
+      </w:r>
       <w:r>
         <w:rPr>
           <w:rFonts w:ascii="Courier New" w:hAnsi="Courier New" w:cs="Courier New"/>
           <w:bCs/>
         </w:rPr>
-        <w:t xml:space="preserve"> ... --&gt;</w:t>
-      </w:r>
-      <w:r>
-        <w:rPr>
-          <w:rFonts w:cstheme="minorHAnsi"/>
-          <w:bCs/>
-        </w:rPr>
-        <w:t xml:space="preserve"> tags. So, any content placed with-in </w:t>
-      </w:r>
-      <w:proofErr w:type="gramStart"/>
-      <w:r>
-        <w:rPr>
-          <w:rFonts w:ascii="Courier New" w:hAnsi="Courier New" w:cs="Courier New"/>
-          <w:bCs/>
-        </w:rPr>
-        <w:t>&lt;!--</w:t>
-      </w:r>
-      <w:proofErr w:type="gramEnd"/>
-      <w:r>
-        <w:rPr>
-          <w:rFonts w:ascii="Courier New" w:hAnsi="Courier New" w:cs="Courier New"/>
-          <w:bCs/>
-        </w:rPr>
-        <w:t xml:space="preserve"> ... --&gt;</w:t>
+        <w:t>&lt;!-- ... --&gt;</w:t>
       </w:r>
       <w:r>
         <w:rPr>
@@ -376,17 +341,7 @@
           <w:sz w:val="23"/>
           <w:szCs w:val="23"/>
         </w:rPr>
-        <w:t>&lt;head</w:t>
-      </w:r>
-      <w:proofErr w:type="gramStart"/>
-      <w:r>
-        <w:rPr>
-          <w:rStyle w:val="tag"/>
-          <w:color w:val="000088"/>
-          <w:sz w:val="23"/>
-          <w:szCs w:val="23"/>
-        </w:rPr>
-        <w:t>&gt;</w:t>
+        <w:t>&lt;head&gt;</w:t>
       </w:r>
       <w:r>
         <w:rPr>
@@ -404,9 +359,107 @@
           <w:sz w:val="23"/>
           <w:szCs w:val="23"/>
         </w:rPr>
-        <w:t>&lt;</w:t>
-      </w:r>
-      <w:proofErr w:type="gramEnd"/>
+        <w:t>&lt;!-- Document Header Starts --&gt;</w:t>
+      </w:r>
+    </w:p>
+    <w:p>
+      <w:pPr>
+        <w:pStyle w:val="HTMLPreformatted"/>
+        <w:pBdr>
+          <w:top w:val="single" w:sz="6" w:space="2" w:color="888888"/>
+          <w:left w:val="single" w:sz="6" w:space="2" w:color="888888"/>
+          <w:bottom w:val="single" w:sz="6" w:space="2" w:color="888888"/>
+          <w:right w:val="single" w:sz="6" w:space="2" w:color="888888"/>
+        </w:pBdr>
+        <w:shd w:val="clear" w:color="auto" w:fill="EEEEEE"/>
+        <w:rPr>
+          <w:rStyle w:val="pln"/>
+          <w:color w:val="000000"/>
+          <w:sz w:val="23"/>
+          <w:szCs w:val="23"/>
+        </w:rPr>
+      </w:pPr>
+      <w:r>
+        <w:rPr>
+          <w:rStyle w:val="pln"/>
+          <w:color w:val="000000"/>
+          <w:sz w:val="23"/>
+          <w:szCs w:val="23"/>
+        </w:rPr>
+        <w:t xml:space="preserve">      </w:t>
+      </w:r>
+      <w:r>
+        <w:rPr>
+          <w:rStyle w:val="tag"/>
+          <w:color w:val="000088"/>
+          <w:sz w:val="23"/>
+          <w:szCs w:val="23"/>
+        </w:rPr>
+        <w:t>&lt;title&gt;</w:t>
+      </w:r>
+      <w:r>
+        <w:rPr>
+          <w:rStyle w:val="pln"/>
+          <w:color w:val="000000"/>
+          <w:sz w:val="23"/>
+          <w:szCs w:val="23"/>
+        </w:rPr>
+        <w:t>This is document title</w:t>
+      </w:r>
+      <w:r>
+        <w:rPr>
+          <w:rStyle w:val="tag"/>
+          <w:color w:val="000088"/>
+          <w:sz w:val="23"/>
+          <w:szCs w:val="23"/>
+        </w:rPr>
+        <w:t>&lt;/title&gt;</w:t>
+      </w:r>
+    </w:p>
+    <w:p>
+      <w:pPr>
+        <w:pStyle w:val="HTMLPreformatted"/>
+        <w:pBdr>
+          <w:top w:val="single" w:sz="6" w:space="2" w:color="888888"/>
+          <w:left w:val="single" w:sz="6" w:space="2" w:color="888888"/>
+          <w:bottom w:val="single" w:sz="6" w:space="2" w:color="888888"/>
+          <w:right w:val="single" w:sz="6" w:space="2" w:color="888888"/>
+        </w:pBdr>
+        <w:shd w:val="clear" w:color="auto" w:fill="EEEEEE"/>
+        <w:rPr>
+          <w:rStyle w:val="pln"/>
+          <w:color w:val="000000"/>
+          <w:sz w:val="23"/>
+          <w:szCs w:val="23"/>
+        </w:rPr>
+      </w:pPr>
+      <w:r>
+        <w:rPr>
+          <w:rStyle w:val="pln"/>
+          <w:color w:val="000000"/>
+          <w:sz w:val="23"/>
+          <w:szCs w:val="23"/>
+        </w:rPr>
+        <w:t xml:space="preserve">   </w:t>
+      </w:r>
+      <w:r>
+        <w:rPr>
+          <w:rStyle w:val="tag"/>
+          <w:color w:val="000088"/>
+          <w:sz w:val="23"/>
+          <w:szCs w:val="23"/>
+        </w:rPr>
+        <w:t>&lt;/head&gt;</w:t>
+      </w:r>
+      <w:r>
+        <w:rPr>
+          <w:rStyle w:val="pln"/>
+          <w:color w:val="000000"/>
+          <w:sz w:val="23"/>
+          <w:szCs w:val="23"/>
+        </w:rPr>
+        <w:t xml:space="preserve"> </w:t>
+      </w:r>
       <w:r>
         <w:rPr>
           <w:rStyle w:val="com"/>
@@ -414,7 +467,7 @@
           <w:sz w:val="23"/>
           <w:szCs w:val="23"/>
         </w:rPr>
-        <w:t>!-- Document Header Starts --&gt;</w:t>
+        <w:t>&lt;!-- Document Header Ends --&gt;</w:t>
       </w:r>
     </w:p>
     <w:p>
@@ -441,7 +494,7 @@
           <w:sz w:val="23"/>
           <w:szCs w:val="23"/>
         </w:rPr>
-        <w:t xml:space="preserve">      </w:t>
+        <w:t xml:space="preserve">   </w:t>
       </w:r>
       <w:r>
         <w:rPr>
@@ -450,44 +503,44 @@
           <w:sz w:val="23"/>
           <w:szCs w:val="23"/>
         </w:rPr>
-        <w:t>&lt;title&gt;</w:t>
-      </w:r>
-      <w:r>
+        <w:t>&lt;body&gt;</w:t>
+      </w:r>
+    </w:p>
+    <w:p>
+      <w:pPr>
+        <w:pStyle w:val="HTMLPreformatted"/>
+        <w:pBdr>
+          <w:top w:val="single" w:sz="6" w:space="2" w:color="888888"/>
+          <w:left w:val="single" w:sz="6" w:space="2" w:color="888888"/>
+          <w:bottom w:val="single" w:sz="6" w:space="2" w:color="888888"/>
+          <w:right w:val="single" w:sz="6" w:space="2" w:color="888888"/>
+        </w:pBdr>
+        <w:shd w:val="clear" w:color="auto" w:fill="EEEEEE"/>
         <w:rPr>
           <w:rStyle w:val="pln"/>
           <w:color w:val="000000"/>
           <w:sz w:val="23"/>
           <w:szCs w:val="23"/>
         </w:rPr>
-        <w:t>This is document title</w:t>
-      </w:r>
-      <w:r>
-        <w:rPr>
-          <w:rStyle w:val="tag"/>
-          <w:color w:val="000088"/>
+      </w:pPr>
+      <w:r>
+        <w:rPr>
+          <w:rStyle w:val="pln"/>
+          <w:color w:val="000000"/>
           <w:sz w:val="23"/>
           <w:szCs w:val="23"/>
         </w:rPr>
-        <w:t>&lt;/title&gt;</w:t>
-      </w:r>
-    </w:p>
-    <w:p>
-      <w:pPr>
-        <w:pStyle w:val="HTMLPreformatted"/>
-        <w:pBdr>
-          <w:top w:val="single" w:sz="6" w:space="2" w:color="888888"/>
-          <w:left w:val="single" w:sz="6" w:space="2" w:color="888888"/>
-          <w:bottom w:val="single" w:sz="6" w:space="2" w:color="888888"/>
-          <w:right w:val="single" w:sz="6" w:space="2" w:color="888888"/>
-        </w:pBdr>
-        <w:shd w:val="clear" w:color="auto" w:fill="EEEEEE"/>
-        <w:rPr>
-          <w:rStyle w:val="pln"/>
-          <w:color w:val="000000"/>
+        <w:t xml:space="preserve">      </w:t>
+      </w:r>
+      <w:r>
+        <w:rPr>
+          <w:rStyle w:val="tag"/>
+          <w:color w:val="000088"/>
           <w:sz w:val="23"/>
           <w:szCs w:val="23"/>
         </w:rPr>
-      </w:pPr>
+        <w:t>&lt;p&gt;</w:t>
+      </w:r>
       <w:r>
         <w:rPr>
           <w:rStyle w:val="pln"/>
@@ -495,138 +548,8 @@
           <w:sz w:val="23"/>
           <w:szCs w:val="23"/>
         </w:rPr>
-        <w:t xml:space="preserve">   </w:t>
-      </w:r>
-      <w:r>
-        <w:rPr>
-          <w:rStyle w:val="tag"/>
-          <w:color w:val="000088"/>
-          <w:sz w:val="23"/>
-          <w:szCs w:val="23"/>
-        </w:rPr>
-        <w:t>&lt;/head&gt;</w:t>
-      </w:r>
-      <w:r>
-        <w:rPr>
-          <w:rStyle w:val="pln"/>
-          <w:color w:val="000000"/>
-          <w:sz w:val="23"/>
-          <w:szCs w:val="23"/>
-        </w:rPr>
-        <w:t xml:space="preserve"> </w:t>
-      </w:r>
-      <w:proofErr w:type="gramStart"/>
-      <w:r>
-        <w:rPr>
-          <w:rStyle w:val="com"/>
-          <w:color w:val="880000"/>
-          <w:sz w:val="23"/>
-          <w:szCs w:val="23"/>
-        </w:rPr>
-        <w:t>&lt;!--</w:t>
-      </w:r>
-      <w:proofErr w:type="gramEnd"/>
-      <w:r>
-        <w:rPr>
-          <w:rStyle w:val="com"/>
-          <w:color w:val="880000"/>
-          <w:sz w:val="23"/>
-          <w:szCs w:val="23"/>
-        </w:rPr>
-        <w:t xml:space="preserve"> Document Header Ends --&gt;</w:t>
-      </w:r>
-    </w:p>
-    <w:p>
-      <w:pPr>
-        <w:pStyle w:val="HTMLPreformatted"/>
-        <w:pBdr>
-          <w:top w:val="single" w:sz="6" w:space="2" w:color="888888"/>
-          <w:left w:val="single" w:sz="6" w:space="2" w:color="888888"/>
-          <w:bottom w:val="single" w:sz="6" w:space="2" w:color="888888"/>
-          <w:right w:val="single" w:sz="6" w:space="2" w:color="888888"/>
-        </w:pBdr>
-        <w:shd w:val="clear" w:color="auto" w:fill="EEEEEE"/>
-        <w:rPr>
-          <w:rStyle w:val="pln"/>
-          <w:color w:val="000000"/>
-          <w:sz w:val="23"/>
-          <w:szCs w:val="23"/>
-        </w:rPr>
-      </w:pPr>
-      <w:r>
-        <w:rPr>
-          <w:rStyle w:val="pln"/>
-          <w:color w:val="000000"/>
-          <w:sz w:val="23"/>
-          <w:szCs w:val="23"/>
-        </w:rPr>
-        <w:t xml:space="preserve">   </w:t>
-      </w:r>
-      <w:r>
-        <w:rPr>
-          <w:rStyle w:val="tag"/>
-          <w:color w:val="000088"/>
-          <w:sz w:val="23"/>
-          <w:szCs w:val="23"/>
-        </w:rPr>
-        <w:t>&lt;body&gt;</w:t>
-      </w:r>
-    </w:p>
-    <w:p>
-      <w:pPr>
-        <w:pStyle w:val="HTMLPreformatted"/>
-        <w:pBdr>
-          <w:top w:val="single" w:sz="6" w:space="2" w:color="888888"/>
-          <w:left w:val="single" w:sz="6" w:space="2" w:color="888888"/>
-          <w:bottom w:val="single" w:sz="6" w:space="2" w:color="888888"/>
-          <w:right w:val="single" w:sz="6" w:space="2" w:color="888888"/>
-        </w:pBdr>
-        <w:shd w:val="clear" w:color="auto" w:fill="EEEEEE"/>
-        <w:rPr>
-          <w:rStyle w:val="pln"/>
-          <w:color w:val="000000"/>
-          <w:sz w:val="23"/>
-          <w:szCs w:val="23"/>
-        </w:rPr>
-      </w:pPr>
-      <w:r>
-        <w:rPr>
-          <w:rStyle w:val="pln"/>
-          <w:color w:val="000000"/>
-          <w:sz w:val="23"/>
-          <w:szCs w:val="23"/>
-        </w:rPr>
-        <w:t xml:space="preserve">      </w:t>
-      </w:r>
-      <w:r>
-        <w:rPr>
-          <w:rStyle w:val="tag"/>
-          <w:color w:val="000088"/>
-          <w:sz w:val="23"/>
-          <w:szCs w:val="23"/>
-        </w:rPr>
-        <w:t>&lt;p&gt;</w:t>
-      </w:r>
-      <w:r>
-        <w:rPr>
-          <w:rStyle w:val="pln"/>
-          <w:color w:val="000000"/>
-          <w:sz w:val="23"/>
-          <w:szCs w:val="23"/>
-        </w:rPr>
-        <w:t>Document content goes here</w:t>
-      </w:r>
-      <w:proofErr w:type="gramStart"/>
-      <w:r>
-        <w:rPr>
-          <w:rStyle w:val="pln"/>
-          <w:color w:val="000000"/>
-          <w:sz w:val="23"/>
-          <w:szCs w:val="23"/>
-        </w:rPr>
-        <w:t>.....</w:t>
-      </w:r>
-      <w:proofErr w:type="gramEnd"/>
+        <w:t>Document content goes here.....</w:t>
+      </w:r>
       <w:r>
         <w:rPr>
           <w:rStyle w:val="tag"/>
@@ -794,7 +717,6 @@
         </w:rPr>
         <w:t xml:space="preserve">You can comment multiple lines by the special beginning tag </w:t>
       </w:r>
-      <w:proofErr w:type="gramStart"/>
       <w:r>
         <w:rPr>
           <w:rFonts w:ascii="Courier New" w:hAnsi="Courier New" w:cs="Courier New"/>
@@ -802,7 +724,6 @@
         </w:rPr>
         <w:t>&lt;!--</w:t>
       </w:r>
-      <w:proofErr w:type="gramEnd"/>
       <w:r>
         <w:rPr>
           <w:rFonts w:cstheme="minorHAnsi"/>
@@ -1128,37 +1049,54 @@
           <w:sz w:val="22"/>
           <w:szCs w:val="22"/>
         </w:rPr>
-        <w:t xml:space="preserve">         This is a multiline comment and it </w:t>
-      </w:r>
-      <w:proofErr w:type="gramStart"/>
-      <w:r>
+        <w:t xml:space="preserve">         This is a multiline comment and it can</w:t>
+      </w:r>
+    </w:p>
+    <w:p>
+      <w:pPr>
+        <w:pStyle w:val="HTMLPreformatted"/>
+        <w:keepNext/>
+        <w:pBdr>
+          <w:top w:val="single" w:sz="6" w:space="2" w:color="888888"/>
+          <w:left w:val="single" w:sz="6" w:space="2" w:color="888888"/>
+          <w:bottom w:val="single" w:sz="6" w:space="2" w:color="888888"/>
+          <w:right w:val="single" w:sz="6" w:space="2" w:color="888888"/>
+        </w:pBdr>
+        <w:shd w:val="clear" w:color="auto" w:fill="EEEEEE"/>
         <w:rPr>
           <w:rStyle w:val="com"/>
           <w:color w:val="880000"/>
           <w:sz w:val="22"/>
           <w:szCs w:val="22"/>
         </w:rPr>
-        <w:t>can</w:t>
-      </w:r>
-      <w:proofErr w:type="gramEnd"/>
-    </w:p>
-    <w:p>
-      <w:pPr>
-        <w:pStyle w:val="HTMLPreformatted"/>
-        <w:keepNext/>
-        <w:pBdr>
-          <w:top w:val="single" w:sz="6" w:space="2" w:color="888888"/>
-          <w:left w:val="single" w:sz="6" w:space="2" w:color="888888"/>
-          <w:bottom w:val="single" w:sz="6" w:space="2" w:color="888888"/>
-          <w:right w:val="single" w:sz="6" w:space="2" w:color="888888"/>
-        </w:pBdr>
-        <w:shd w:val="clear" w:color="auto" w:fill="EEEEEE"/>
+      </w:pPr>
+      <w:r>
         <w:rPr>
           <w:rStyle w:val="com"/>
           <w:color w:val="880000"/>
           <w:sz w:val="22"/>
           <w:szCs w:val="22"/>
         </w:rPr>
+        <w:t xml:space="preserve">         span through as many as lines you like.</w:t>
+      </w:r>
+    </w:p>
+    <w:p>
+      <w:pPr>
+        <w:pStyle w:val="HTMLPreformatted"/>
+        <w:keepNext/>
+        <w:pBdr>
+          <w:top w:val="single" w:sz="6" w:space="2" w:color="888888"/>
+          <w:left w:val="single" w:sz="6" w:space="2" w:color="888888"/>
+          <w:bottom w:val="single" w:sz="6" w:space="2" w:color="888888"/>
+          <w:right w:val="single" w:sz="6" w:space="2" w:color="888888"/>
+        </w:pBdr>
+        <w:shd w:val="clear" w:color="auto" w:fill="EEEEEE"/>
+        <w:rPr>
+          <w:rStyle w:val="pln"/>
+          <w:color w:val="000000"/>
+          <w:sz w:val="22"/>
+          <w:szCs w:val="22"/>
+        </w:rPr>
       </w:pPr>
       <w:r>
         <w:rPr>
@@ -1167,34 +1105,6 @@
           <w:sz w:val="22"/>
           <w:szCs w:val="22"/>
         </w:rPr>
-        <w:t xml:space="preserve">         span through as many as lines you like.</w:t>
-      </w:r>
-    </w:p>
-    <w:p>
-      <w:pPr>
-        <w:pStyle w:val="HTMLPreformatted"/>
-        <w:keepNext/>
-        <w:pBdr>
-          <w:top w:val="single" w:sz="6" w:space="2" w:color="888888"/>
-          <w:left w:val="single" w:sz="6" w:space="2" w:color="888888"/>
-          <w:bottom w:val="single" w:sz="6" w:space="2" w:color="888888"/>
-          <w:right w:val="single" w:sz="6" w:space="2" w:color="888888"/>
-        </w:pBdr>
-        <w:shd w:val="clear" w:color="auto" w:fill="EEEEEE"/>
-        <w:rPr>
-          <w:rStyle w:val="pln"/>
-          <w:color w:val="000000"/>
-          <w:sz w:val="22"/>
-          <w:szCs w:val="22"/>
-        </w:rPr>
-      </w:pPr>
-      <w:r>
-        <w:rPr>
-          <w:rStyle w:val="com"/>
-          <w:color w:val="880000"/>
-          <w:sz w:val="22"/>
-          <w:szCs w:val="22"/>
-        </w:rPr>
         <w:t xml:space="preserve">      --&gt;</w:t>
       </w:r>
     </w:p>
@@ -1241,19 +1151,8 @@
           <w:sz w:val="22"/>
           <w:szCs w:val="22"/>
         </w:rPr>
-        <w:t>Document content goes here</w:t>
-      </w:r>
-      <w:proofErr w:type="gramStart"/>
-      <w:r>
-        <w:rPr>
-          <w:rStyle w:val="pln"/>
-          <w:color w:val="000000"/>
-          <w:sz w:val="22"/>
-          <w:szCs w:val="22"/>
-        </w:rPr>
-        <w:t>.....</w:t>
-      </w:r>
-      <w:proofErr w:type="gramEnd"/>
+        <w:t>Document content goes here.....</w:t>
+      </w:r>
       <w:r>
         <w:rPr>
           <w:rStyle w:val="tag"/>
@@ -1416,12 +1315,14 @@
         <w:rPr>
           <w:rFonts w:ascii="Courier New" w:hAnsi="Courier New" w:cs="Courier New"/>
           <w:bCs/>
+          <w:lang w:val="fr-FR"/>
         </w:rPr>
       </w:pPr>
       <w:r>
         <w:rPr>
           <w:rFonts w:ascii="Courier New" w:hAnsi="Courier New" w:cs="Courier New"/>
           <w:bCs/>
+          <w:lang w:val="fr-FR"/>
         </w:rPr>
         <w:t>&lt;</w:t>
       </w:r>
@@ -1430,6 +1331,7 @@
         <w:rPr>
           <w:rFonts w:ascii="Courier New" w:hAnsi="Courier New" w:cs="Courier New"/>
           <w:bCs/>
+          <w:lang w:val="fr-FR"/>
         </w:rPr>
         <w:t>img</w:t>
       </w:r>
@@ -1438,24 +1340,27 @@
         <w:rPr>
           <w:rFonts w:ascii="Courier New" w:hAnsi="Courier New" w:cs="Courier New"/>
           <w:bCs/>
-        </w:rPr>
-        <w:t xml:space="preserve"> </w:t>
+          <w:lang w:val="fr-FR"/>
+        </w:rPr>
+        <w:t xml:space="preserve"> src = "Image URL" ... </w:t>
       </w:r>
       <w:proofErr w:type="spellStart"/>
       <w:r>
         <w:rPr>
           <w:rFonts w:ascii="Courier New" w:hAnsi="Courier New" w:cs="Courier New"/>
           <w:bCs/>
-        </w:rPr>
-        <w:t>src</w:t>
+          <w:lang w:val="fr-FR"/>
+        </w:rPr>
+        <w:t>attributes-list</w:t>
       </w:r>
       <w:proofErr w:type="spellEnd"/>
       <w:r>
         <w:rPr>
           <w:rFonts w:ascii="Courier New" w:hAnsi="Courier New" w:cs="Courier New"/>
           <w:bCs/>
-        </w:rPr>
-        <w:t xml:space="preserve"> = "Image URL" ... attributes-list/&gt;</w:t>
+          <w:lang w:val="fr-FR"/>
+        </w:rPr>
+        <w:t>/&gt;</w:t>
       </w:r>
     </w:p>
     <w:p>
@@ -3539,7 +3444,21 @@
           <w:rFonts w:cstheme="minorHAnsi"/>
           <w:bCs/>
         </w:rPr>
-        <w:t>By default, image will align at the left side of the page, but you can use align attribute to set it in the centre or right.</w:t>
+        <w:t xml:space="preserve">By default, </w:t>
+      </w:r>
+      <w:r>
+        <w:rPr>
+          <w:rFonts w:cstheme="minorHAnsi"/>
+          <w:bCs/>
+        </w:rPr>
+        <w:t xml:space="preserve">the </w:t>
+      </w:r>
+      <w:r>
+        <w:rPr>
+          <w:rFonts w:cstheme="minorHAnsi"/>
+          <w:bCs/>
+        </w:rPr>
+        <w:t>image will align at the left side of the page, but you can use align attribute to set it in the centre or right.</w:t>
       </w:r>
     </w:p>
     <w:p>
@@ -10922,7 +10841,21 @@
           <w:rFonts w:cstheme="minorHAnsi"/>
           <w:bCs/>
         </w:rPr>
-        <w:t>Here is an example of using background attribute</w:t>
+        <w:t xml:space="preserve">Here is an example of using </w:t>
+      </w:r>
+      <w:r>
+        <w:rPr>
+          <w:rFonts w:cstheme="minorHAnsi"/>
+          <w:bCs/>
+        </w:rPr>
+        <w:t xml:space="preserve">a </w:t>
+      </w:r>
+      <w:r>
+        <w:rPr>
+          <w:rFonts w:cstheme="minorHAnsi"/>
+          <w:bCs/>
+        </w:rPr>
+        <w:t>background attribute</w:t>
       </w:r>
       <w:r>
         <w:rPr>
@@ -10943,6 +10876,13 @@
           <w:rFonts w:cstheme="minorHAnsi"/>
           <w:bCs/>
         </w:rPr>
+        <w:t xml:space="preserve">the </w:t>
+      </w:r>
+      <w:r>
+        <w:rPr>
+          <w:rFonts w:cstheme="minorHAnsi"/>
+          <w:bCs/>
+        </w:rPr>
         <w:t>same</w:t>
       </w:r>
       <w:r>
@@ -10957,7 +10897,21 @@
           <w:rFonts w:cstheme="minorHAnsi"/>
           <w:bCs/>
         </w:rPr>
-        <w:t xml:space="preserve"> as the html file</w:t>
+        <w:t xml:space="preserve"> as the </w:t>
+      </w:r>
+      <w:r>
+        <w:rPr>
+          <w:rFonts w:cstheme="minorHAnsi"/>
+          <w:bCs/>
+        </w:rPr>
+        <w:t>HTML</w:t>
+      </w:r>
+      <w:r>
+        <w:rPr>
+          <w:rFonts w:cstheme="minorHAnsi"/>
+          <w:bCs/>
+        </w:rPr>
+        <w:t xml:space="preserve"> file</w:t>
       </w:r>
       <w:r>
         <w:rPr>
@@ -12245,17 +12199,8 @@
           <w:rFonts w:cstheme="minorHAnsi"/>
           <w:bCs/>
         </w:rPr>
-        <w:t xml:space="preserve">This will produce the </w:t>
-      </w:r>
-      <w:proofErr w:type="gramStart"/>
-      <w:r>
-        <w:rPr>
-          <w:rFonts w:cstheme="minorHAnsi"/>
-          <w:bCs/>
-        </w:rPr>
-        <w:t>following</w:t>
-      </w:r>
-      <w:proofErr w:type="gramEnd"/>
+        <w:t>This will produce the following</w:t>
+      </w:r>
     </w:p>
     <w:p>
       <w:pPr>
@@ -14243,23 +14188,7 @@
           <w:rFonts w:cstheme="minorHAnsi"/>
           <w:bCs/>
         </w:rPr>
-        <w:t xml:space="preserve">Produces the following. Though it is not </w:t>
-      </w:r>
-      <w:proofErr w:type="gramStart"/>
-      <w:r>
-        <w:rPr>
-          <w:rFonts w:cstheme="minorHAnsi"/>
-          <w:bCs/>
-        </w:rPr>
-        <w:t>used often</w:t>
-      </w:r>
-      <w:proofErr w:type="gramEnd"/>
-      <w:r>
-        <w:rPr>
-          <w:rFonts w:cstheme="minorHAnsi"/>
-          <w:bCs/>
-        </w:rPr>
-        <w:t xml:space="preserve"> these days</w:t>
+        <w:t>Produces the following. Though it is not used often these days</w:t>
       </w:r>
     </w:p>
     <w:p>
@@ -14339,62 +14268,30 @@
           <w:rFonts w:cstheme="minorHAnsi"/>
           <w:bCs/>
         </w:rPr>
-        <w:t xml:space="preserve">Tables can be divided into three portions − a header, a body, and a foot. The head and foot are rather </w:t>
-      </w:r>
-      <w:proofErr w:type="gramStart"/>
-      <w:r>
-        <w:rPr>
-          <w:rFonts w:cstheme="minorHAnsi"/>
-          <w:bCs/>
-        </w:rPr>
-        <w:t>similar to</w:t>
-      </w:r>
-      <w:proofErr w:type="gramEnd"/>
-      <w:r>
-        <w:rPr>
-          <w:rFonts w:cstheme="minorHAnsi"/>
-          <w:bCs/>
-        </w:rPr>
-        <w:t xml:space="preserve"> headers and footers in a word-processed document that remain the same for every page, while the body is the main content holder of the table.</w:t>
-      </w:r>
-    </w:p>
-    <w:p>
-      <w:pPr>
-        <w:rPr>
-          <w:rFonts w:cstheme="minorHAnsi"/>
-          <w:bCs/>
-        </w:rPr>
-      </w:pPr>
-    </w:p>
-    <w:p>
-      <w:pPr>
-        <w:rPr>
-          <w:rFonts w:cstheme="minorHAnsi"/>
-          <w:bCs/>
-        </w:rPr>
-      </w:pPr>
-      <w:r>
-        <w:rPr>
-          <w:rFonts w:cstheme="minorHAnsi"/>
-          <w:bCs/>
-        </w:rPr>
-        <w:t xml:space="preserve">The three elements for separating the head, body, and foot of a table </w:t>
-      </w:r>
-      <w:proofErr w:type="gramStart"/>
-      <w:r>
-        <w:rPr>
-          <w:rFonts w:cstheme="minorHAnsi"/>
-          <w:bCs/>
-        </w:rPr>
-        <w:t>are</w:t>
-      </w:r>
-      <w:proofErr w:type="gramEnd"/>
-      <w:r>
-        <w:rPr>
-          <w:rFonts w:cstheme="minorHAnsi"/>
-          <w:bCs/>
-        </w:rPr>
-        <w:t xml:space="preserve"> </w:t>
+        <w:t>Tables can be divided into three portions − a header, a body, and a foot. The head and foot are rather similar to headers and footers in a word-processed document that remain the same for every page, while the body is the main content holder of the table.</w:t>
+      </w:r>
+    </w:p>
+    <w:p>
+      <w:pPr>
+        <w:rPr>
+          <w:rFonts w:cstheme="minorHAnsi"/>
+          <w:bCs/>
+        </w:rPr>
+      </w:pPr>
+    </w:p>
+    <w:p>
+      <w:pPr>
+        <w:rPr>
+          <w:rFonts w:cstheme="minorHAnsi"/>
+          <w:bCs/>
+        </w:rPr>
+      </w:pPr>
+      <w:r>
+        <w:rPr>
+          <w:rFonts w:cstheme="minorHAnsi"/>
+          <w:bCs/>
+        </w:rPr>
+        <w:t xml:space="preserve">The three elements for separating the head, body, and foot of a table are </w:t>
       </w:r>
     </w:p>
     <w:p>
@@ -17667,17 +17564,8 @@
           <w:rFonts w:cstheme="minorHAnsi"/>
           <w:bCs/>
         </w:rPr>
-        <w:t xml:space="preserve">Will give </w:t>
-      </w:r>
-      <w:proofErr w:type="gramStart"/>
-      <w:r>
-        <w:rPr>
-          <w:rFonts w:cstheme="minorHAnsi"/>
-          <w:bCs/>
-        </w:rPr>
-        <w:t>you :</w:t>
-      </w:r>
-      <w:proofErr w:type="gramEnd"/>
+        <w:t>Will give you :</w:t>
+      </w:r>
     </w:p>
     <w:p>
       <w:pPr>
@@ -17822,23 +17710,7 @@
           <w:rFonts w:cstheme="minorHAnsi"/>
           <w:bCs/>
         </w:rPr>
-        <w:t xml:space="preserve">A link is specified using HTML tag &lt;a&gt;. This tag is called anchor tag and anything between the opening &lt;a&gt; tag and the closing &lt;/a&gt; tag becomes part of the </w:t>
-      </w:r>
-      <w:proofErr w:type="gramStart"/>
-      <w:r>
-        <w:rPr>
-          <w:rFonts w:cstheme="minorHAnsi"/>
-          <w:bCs/>
-        </w:rPr>
-        <w:t>link</w:t>
-      </w:r>
-      <w:proofErr w:type="gramEnd"/>
-      <w:r>
-        <w:rPr>
-          <w:rFonts w:cstheme="minorHAnsi"/>
-          <w:bCs/>
-        </w:rPr>
-        <w:t xml:space="preserve"> and a user can click that part to reach to the linked document. </w:t>
+        <w:t xml:space="preserve">A link is specified using HTML tag &lt;a&gt;. This tag is called anchor tag and anything between the opening &lt;a&gt; tag and the closing &lt;/a&gt; tag becomes part of the link and a user can click that part to reach to the linked document. </w:t>
       </w:r>
       <w:r>
         <w:rPr>
@@ -17859,17 +17731,8 @@
           <w:rFonts w:cstheme="minorHAnsi"/>
           <w:bCs/>
         </w:rPr>
-        <w:t xml:space="preserve"> </w:t>
-      </w:r>
-      <w:proofErr w:type="gramStart"/>
-      <w:r>
-        <w:rPr>
-          <w:rFonts w:cstheme="minorHAnsi"/>
-          <w:bCs/>
-        </w:rPr>
-        <w:t>is</w:t>
-      </w:r>
-      <w:proofErr w:type="gramEnd"/>
+        <w:t xml:space="preserve"> is</w:t>
+      </w:r>
     </w:p>
     <w:p>
       <w:pPr>
@@ -18535,7 +18398,6 @@
           <w:bCs/>
         </w:rPr>
       </w:pPr>
-      <w:proofErr w:type="gramStart"/>
       <w:r>
         <w:rPr>
           <w:rFonts w:cstheme="minorHAnsi"/>
@@ -18543,7 +18405,6 @@
         </w:rPr>
         <w:t>Produces :</w:t>
       </w:r>
-      <w:proofErr w:type="gramEnd"/>
     </w:p>
     <w:p>
       <w:pPr>
@@ -18620,31 +18481,50 @@
           <w:rFonts w:cstheme="minorHAnsi"/>
           <w:b/>
         </w:rPr>
-        <w:t xml:space="preserve">The target </w:t>
-      </w:r>
-      <w:proofErr w:type="gramStart"/>
-      <w:r>
-        <w:rPr>
-          <w:rFonts w:cstheme="minorHAnsi"/>
-          <w:b/>
-        </w:rPr>
-        <w:t>Attribute</w:t>
-      </w:r>
-      <w:proofErr w:type="gramEnd"/>
-    </w:p>
-    <w:p>
-      <w:pPr>
-        <w:rPr>
-          <w:rFonts w:cstheme="minorHAnsi"/>
-          <w:bCs/>
-        </w:rPr>
-      </w:pPr>
-      <w:r>
-        <w:rPr>
-          <w:rFonts w:cstheme="minorHAnsi"/>
-          <w:bCs/>
-        </w:rPr>
-        <w:t xml:space="preserve">We have used target attribute in our previous example. This attribute is used to specify the location where linked document is opened. </w:t>
+        <w:t>The target Attribute</w:t>
+      </w:r>
+    </w:p>
+    <w:p>
+      <w:pPr>
+        <w:rPr>
+          <w:rFonts w:cstheme="minorHAnsi"/>
+          <w:bCs/>
+        </w:rPr>
+      </w:pPr>
+      <w:r>
+        <w:rPr>
+          <w:rFonts w:cstheme="minorHAnsi"/>
+          <w:bCs/>
+        </w:rPr>
+        <w:t xml:space="preserve">We have used </w:t>
+      </w:r>
+      <w:r>
+        <w:rPr>
+          <w:rFonts w:cstheme="minorHAnsi"/>
+          <w:bCs/>
+        </w:rPr>
+        <w:t xml:space="preserve">the </w:t>
+      </w:r>
+      <w:r>
+        <w:rPr>
+          <w:rFonts w:cstheme="minorHAnsi"/>
+          <w:bCs/>
+        </w:rPr>
+        <w:t xml:space="preserve">target attribute in our previous example. This attribute is used to specify the location where </w:t>
+      </w:r>
+      <w:r>
+        <w:rPr>
+          <w:rFonts w:cstheme="minorHAnsi"/>
+          <w:bCs/>
+        </w:rPr>
+        <w:t xml:space="preserve">the </w:t>
+      </w:r>
+      <w:r>
+        <w:rPr>
+          <w:rFonts w:cstheme="minorHAnsi"/>
+          <w:bCs/>
+        </w:rPr>
+        <w:t xml:space="preserve">linked document is opened. </w:t>
       </w:r>
     </w:p>
     <w:p>
@@ -18987,6 +18867,7 @@
           <w:color w:val="000000"/>
           <w:sz w:val="18"/>
           <w:szCs w:val="18"/>
+          <w:lang w:val="it-IT"/>
         </w:rPr>
       </w:pPr>
       <w:r>
@@ -19004,6 +18885,7 @@
           <w:color w:val="000088"/>
           <w:sz w:val="18"/>
           <w:szCs w:val="18"/>
+          <w:lang w:val="it-IT"/>
         </w:rPr>
         <w:t>&lt;base</w:t>
       </w:r>
@@ -19013,6 +18895,7 @@
           <w:color w:val="000000"/>
           <w:sz w:val="18"/>
           <w:szCs w:val="18"/>
+          <w:lang w:val="it-IT"/>
         </w:rPr>
         <w:t xml:space="preserve"> </w:t>
       </w:r>
@@ -19023,6 +18906,7 @@
           <w:color w:val="660066"/>
           <w:sz w:val="18"/>
           <w:szCs w:val="18"/>
+          <w:lang w:val="it-IT"/>
         </w:rPr>
         <w:t>href</w:t>
       </w:r>
@@ -19033,6 +18917,7 @@
           <w:color w:val="000000"/>
           <w:sz w:val="18"/>
           <w:szCs w:val="18"/>
+          <w:lang w:val="it-IT"/>
         </w:rPr>
         <w:t xml:space="preserve"> </w:t>
       </w:r>
@@ -19042,6 +18927,7 @@
           <w:color w:val="666600"/>
           <w:sz w:val="18"/>
           <w:szCs w:val="18"/>
+          <w:lang w:val="it-IT"/>
         </w:rPr>
         <w:t>=</w:t>
       </w:r>
@@ -19051,6 +18937,7 @@
           <w:color w:val="000000"/>
           <w:sz w:val="18"/>
           <w:szCs w:val="18"/>
+          <w:lang w:val="it-IT"/>
         </w:rPr>
         <w:t xml:space="preserve"> </w:t>
       </w:r>
@@ -19060,6 +18947,7 @@
           <w:color w:val="008800"/>
           <w:sz w:val="18"/>
           <w:szCs w:val="18"/>
+          <w:lang w:val="it-IT"/>
         </w:rPr>
         <w:t>"https://www.</w:t>
       </w:r>
@@ -19069,6 +18957,7 @@
           <w:color w:val="008800"/>
           <w:sz w:val="18"/>
           <w:szCs w:val="18"/>
+          <w:lang w:val="it-IT"/>
         </w:rPr>
         <w:t>wlv.ac.uk</w:t>
       </w:r>
@@ -19078,6 +18967,7 @@
           <w:color w:val="008800"/>
           <w:sz w:val="18"/>
           <w:szCs w:val="18"/>
+          <w:lang w:val="it-IT"/>
         </w:rPr>
         <w:t>/"</w:t>
       </w:r>
@@ -19087,6 +18977,7 @@
           <w:color w:val="000088"/>
           <w:sz w:val="18"/>
           <w:szCs w:val="18"/>
+          <w:lang w:val="it-IT"/>
         </w:rPr>
         <w:t>&gt;</w:t>
       </w:r>
@@ -19115,6 +19006,7 @@
           <w:color w:val="000000"/>
           <w:sz w:val="18"/>
           <w:szCs w:val="18"/>
+          <w:lang w:val="it-IT"/>
         </w:rPr>
         <w:t xml:space="preserve">   </w:t>
       </w:r>
@@ -20100,17 +19992,8 @@
           <w:rFonts w:cstheme="minorHAnsi"/>
           <w:bCs/>
         </w:rPr>
-        <w:t xml:space="preserve">Try out the different </w:t>
-      </w:r>
-      <w:proofErr w:type="gramStart"/>
-      <w:r>
-        <w:rPr>
-          <w:rFonts w:cstheme="minorHAnsi"/>
-          <w:bCs/>
-        </w:rPr>
-        <w:t>links</w:t>
-      </w:r>
-      <w:proofErr w:type="gramEnd"/>
+        <w:t>Try out the different links</w:t>
+      </w:r>
     </w:p>
     <w:p>
       <w:pPr>
@@ -20212,7 +20095,7 @@
 </file>
 
 <file path=word/numbering.xml><?xml version="1.0" encoding="utf-8"?>
-<w:numbering xmlns:wpc="http://schemas.microsoft.com/office/word/2010/wordprocessingCanvas" xmlns:cx="http://schemas.microsoft.com/office/drawing/2014/chartex" xmlns:cx1="http://schemas.microsoft.com/office/drawing/2015/9/8/chartex" xmlns:cx2="http://schemas.microsoft.com/office/drawing/2015/10/21/chartex" xmlns:cx3="http://schemas.microsoft.com/office/drawing/2016/5/9/chartex" xmlns:cx4="http://schemas.microsoft.com/office/drawing/2016/5/10/chartex" xmlns:cx5="http://schemas.microsoft.com/office/drawing/2016/5/11/chartex" xmlns:cx6="http://schemas.microsoft.com/office/drawing/2016/5/12/chartex" xmlns:cx7="http://schemas.microsoft.com/office/drawing/2016/5/13/chartex" xmlns:cx8="http://schemas.microsoft.com/office/drawing/2016/5/14/chartex" xmlns:mc="http://schemas.openxmlformats.org/markup-compatibility/2006" xmlns:aink="http://schemas.microsoft.com/office/drawing/2016/ink" xmlns:am3d="http://schemas.microsoft.com/office/drawing/2017/model3d" xmlns:o="urn:schemas-microsoft-com:office:office" xmlns:oel="http://schemas.microsoft.com/office/2019/extlst" xmlns:r="http://schemas.openxmlformats.org/officeDocument/2006/relationships" xmlns:m="http://schemas.openxmlformats.org/officeDocument/2006/math" xmlns:v="urn:schemas-microsoft-com:vml" xmlns:wp14="http://schemas.microsoft.com/office/word/2010/wordprocessingDrawing" xmlns:wp="http://schemas.openxmlformats.org/drawingml/2006/wordprocessingDrawing" xmlns:w10="urn:schemas-microsoft-com:office:word" xmlns:w="http://schemas.openxmlformats.org/wordprocessingml/2006/main" xmlns:w14="http://schemas.microsoft.com/office/word/2010/wordml" xmlns:w15="http://schemas.microsoft.com/office/word/2012/wordml" xmlns:w16cex="http://schemas.microsoft.com/office/word/2018/wordml/cex" xmlns:w16cid="http://schemas.microsoft.com/office/word/2016/wordml/cid" xmlns:w16="http://schemas.microsoft.com/office/word/2018/wordml" xmlns:w16sdtdh="http://schemas.microsoft.com/office/word/2020/wordml/sdtdatahash" xmlns:w16se="http://schemas.microsoft.com/office/word/2015/wordml/symex" xmlns:wpg="http://schemas.microsoft.com/office/word/2010/wordprocessingGroup" xmlns:wpi="http://schemas.microsoft.com/office/word/2010/wordprocessingInk" xmlns:wne="http://schemas.microsoft.com/office/word/2006/wordml" xmlns:wps="http://schemas.microsoft.com/office/word/2010/wordprocessingShape" mc:Ignorable="w14 w15 w16se w16cid w16 w16cex w16sdtdh wp14">
+<w:numbering xmlns:wpc="http://schemas.microsoft.com/office/word/2010/wordprocessingCanvas" xmlns:cx="http://schemas.microsoft.com/office/drawing/2014/chartex" xmlns:cx1="http://schemas.microsoft.com/office/drawing/2015/9/8/chartex" xmlns:cx2="http://schemas.microsoft.com/office/drawing/2015/10/21/chartex" xmlns:cx3="http://schemas.microsoft.com/office/drawing/2016/5/9/chartex" xmlns:cx4="http://schemas.microsoft.com/office/drawing/2016/5/10/chartex" xmlns:cx5="http://schemas.microsoft.com/office/drawing/2016/5/11/chartex" xmlns:cx6="http://schemas.microsoft.com/office/drawing/2016/5/12/chartex" xmlns:cx7="http://schemas.microsoft.com/office/drawing/2016/5/13/chartex" xmlns:cx8="http://schemas.microsoft.com/office/drawing/2016/5/14/chartex" xmlns:mc="http://schemas.openxmlformats.org/markup-compatibility/2006" xmlns:aink="http://schemas.microsoft.com/office/drawing/2016/ink" xmlns:am3d="http://schemas.microsoft.com/office/drawing/2017/model3d" xmlns:o="urn:schemas-microsoft-com:office:office" xmlns:oel="http://schemas.microsoft.com/office/2019/extlst" xmlns:r="http://schemas.openxmlformats.org/officeDocument/2006/relationships" xmlns:m="http://schemas.openxmlformats.org/officeDocument/2006/math" xmlns:v="urn:schemas-microsoft-com:vml" xmlns:wp14="http://schemas.microsoft.com/office/word/2010/wordprocessingDrawing" xmlns:wp="http://schemas.openxmlformats.org/drawingml/2006/wordprocessingDrawing" xmlns:w10="urn:schemas-microsoft-com:office:word" xmlns:w="http://schemas.openxmlformats.org/wordprocessingml/2006/main" xmlns:w14="http://schemas.microsoft.com/office/word/2010/wordml" xmlns:w15="http://schemas.microsoft.com/office/word/2012/wordml" xmlns:w16cex="http://schemas.microsoft.com/office/word/2018/wordml/cex" xmlns:w16cid="http://schemas.microsoft.com/office/word/2016/wordml/cid" xmlns:w16="http://schemas.microsoft.com/office/word/2018/wordml" xmlns:w16du="http://schemas.microsoft.com/office/word/2023/wordml/word16du" xmlns:w16sdtdh="http://schemas.microsoft.com/office/word/2020/wordml/sdtdatahash" xmlns:w16se="http://schemas.microsoft.com/office/word/2015/wordml/symex" xmlns:wpg="http://schemas.microsoft.com/office/word/2010/wordprocessingGroup" xmlns:wpi="http://schemas.microsoft.com/office/word/2010/wordprocessingInk" xmlns:wne="http://schemas.microsoft.com/office/word/2006/wordml" xmlns:wps="http://schemas.microsoft.com/office/word/2010/wordprocessingShape" mc:Ignorable="w14 w15 w16se w16cid w16 w16cex w16sdtdh wp14">
   <w:abstractNum w:abstractNumId="0" w15:restartNumberingAfterBreak="0">
     <w:nsid w:val="00000001"/>
     <w:multiLevelType w:val="hybridMultilevel"/>

</xml_diff>